<commit_message>
Update 9/19/2023 4:03PM EST
Updates as of 4:03PM EST on 9/19/2023.
</commit_message>
<xml_diff>
--- a/&SPECIFIC GENERAL/&TASTE WAR CRIME/20230919 - Global United Defense, Inc. - Taste War Crime Prevention Security Systems - v1.0.1.6.docx
+++ b/&SPECIFIC GENERAL/&TASTE WAR CRIME/20230919 - Global United Defense, Inc. - Taste War Crime Prevention Security Systems - v1.0.1.6.docx
@@ -233,7 +233,7 @@
           <w:sz w:val="28"/>
           <w:szCs w:val="28"/>
         </w:rPr>
-        <w:t>9/19/2023 3:02:55 PM</w:t>
+        <w:t>9/19/2023 4:03:02 PM</w:t>
       </w:r>
     </w:p>
     <w:p>
@@ -497,6 +497,7 @@
         </w:rPr>
         <w:t>NEVER BE ALLOWED</w:t>
       </w:r>
+      <w:proofErr w:type="gramStart"/>
       <w:r>
         <w:rPr>
           <w:rFonts w:ascii="Courier New" w:hAnsi="Courier New" w:cs="Courier New"/>
@@ -508,7 +509,11 @@
         <w:t>۞</w:t>
       </w:r>
       <w:r>
-        <w:t xml:space="preserve">,                                                                                     </w:t>
+        <w:t xml:space="preserve">,   </w:t>
+      </w:r>
+      <w:proofErr w:type="gramEnd"/>
+      <w:r>
+        <w:t xml:space="preserve">                                                                                  </w:t>
       </w:r>
       <w:r>
         <w:rPr>
@@ -590,6 +595,7 @@
         </w:rPr>
         <w:t xml:space="preserve">CRIME </w:t>
       </w:r>
+      <w:proofErr w:type="gramStart"/>
       <w:r>
         <w:rPr>
           <w:b/>
@@ -605,6 +611,7 @@
         </w:rPr>
         <w:t>;</w:t>
       </w:r>
+      <w:proofErr w:type="gramEnd"/>
     </w:p>
     <w:p>
       <w:pPr>
@@ -647,7 +654,16 @@
           <w:bCs/>
           <w:color w:val="FF0000"/>
         </w:rPr>
-        <w:t>ACIDIC TASTE</w:t>
+        <w:t xml:space="preserve">ASHES </w:t>
+      </w:r>
+      <w:proofErr w:type="gramStart"/>
+      <w:r>
+        <w:rPr>
+          <w:b/>
+          <w:bCs/>
+          <w:color w:val="FF0000"/>
+        </w:rPr>
+        <w:t>TASTE</w:t>
       </w:r>
       <w:r>
         <w:rPr>
@@ -656,6 +672,7 @@
         </w:rPr>
         <w:t>;</w:t>
       </w:r>
+      <w:proofErr w:type="gramEnd"/>
     </w:p>
     <w:p>
       <w:pPr>
@@ -698,7 +715,16 @@
           <w:bCs/>
           <w:color w:val="FF0000"/>
         </w:rPr>
-        <w:t>ASHES TASTE</w:t>
+        <w:t xml:space="preserve">BARQ’S ROOT BEER </w:t>
+      </w:r>
+      <w:proofErr w:type="gramStart"/>
+      <w:r>
+        <w:rPr>
+          <w:b/>
+          <w:bCs/>
+          <w:color w:val="FF0000"/>
+        </w:rPr>
+        <w:t>TASTE</w:t>
       </w:r>
       <w:r>
         <w:rPr>
@@ -707,6 +733,7 @@
         </w:rPr>
         <w:t>;</w:t>
       </w:r>
+      <w:proofErr w:type="gramEnd"/>
     </w:p>
     <w:p>
       <w:pPr>
@@ -749,7 +776,16 @@
           <w:bCs/>
           <w:color w:val="FF0000"/>
         </w:rPr>
-        <w:t>BARQ’S ROOT BEER TASTE</w:t>
+        <w:t xml:space="preserve">BILE </w:t>
+      </w:r>
+      <w:proofErr w:type="gramStart"/>
+      <w:r>
+        <w:rPr>
+          <w:b/>
+          <w:bCs/>
+          <w:color w:val="FF0000"/>
+        </w:rPr>
+        <w:t>TASTE</w:t>
       </w:r>
       <w:r>
         <w:rPr>
@@ -758,6 +794,7 @@
         </w:rPr>
         <w:t>;</w:t>
       </w:r>
+      <w:proofErr w:type="gramEnd"/>
     </w:p>
     <w:p>
       <w:pPr>
@@ -800,7 +837,16 @@
           <w:bCs/>
           <w:color w:val="FF0000"/>
         </w:rPr>
-        <w:t>BILE TASTE</w:t>
+        <w:t xml:space="preserve">CAFFEINE-FREE COCA-COLA </w:t>
+      </w:r>
+      <w:proofErr w:type="gramStart"/>
+      <w:r>
+        <w:rPr>
+          <w:b/>
+          <w:bCs/>
+          <w:color w:val="FF0000"/>
+        </w:rPr>
+        <w:t>TASTE</w:t>
       </w:r>
       <w:r>
         <w:rPr>
@@ -809,6 +855,7 @@
         </w:rPr>
         <w:t>;</w:t>
       </w:r>
+      <w:proofErr w:type="gramEnd"/>
     </w:p>
     <w:p>
       <w:pPr>
@@ -851,7 +898,16 @@
           <w:bCs/>
           <w:color w:val="FF0000"/>
         </w:rPr>
-        <w:t>BITTER TASTE</w:t>
+        <w:t xml:space="preserve">CAT BILE </w:t>
+      </w:r>
+      <w:proofErr w:type="gramStart"/>
+      <w:r>
+        <w:rPr>
+          <w:b/>
+          <w:bCs/>
+          <w:color w:val="FF0000"/>
+        </w:rPr>
+        <w:t>TASTE</w:t>
       </w:r>
       <w:r>
         <w:rPr>
@@ -860,6 +916,7 @@
         </w:rPr>
         <w:t>;</w:t>
       </w:r>
+      <w:proofErr w:type="gramEnd"/>
     </w:p>
     <w:p>
       <w:pPr>
@@ -902,7 +959,16 @@
           <w:bCs/>
           <w:color w:val="FF0000"/>
         </w:rPr>
-        <w:t>CAFFEINE-FREE COCA-COLA TASTE</w:t>
+        <w:t xml:space="preserve">CAT PISS </w:t>
+      </w:r>
+      <w:proofErr w:type="gramStart"/>
+      <w:r>
+        <w:rPr>
+          <w:b/>
+          <w:bCs/>
+          <w:color w:val="FF0000"/>
+        </w:rPr>
+        <w:t>TASTE</w:t>
       </w:r>
       <w:r>
         <w:rPr>
@@ -911,6 +977,7 @@
         </w:rPr>
         <w:t>;</w:t>
       </w:r>
+      <w:proofErr w:type="gramEnd"/>
     </w:p>
     <w:p>
       <w:pPr>
@@ -953,7 +1020,16 @@
           <w:bCs/>
           <w:color w:val="FF0000"/>
         </w:rPr>
-        <w:t>CAT BILE TASTE</w:t>
+        <w:t xml:space="preserve">CAT URINE </w:t>
+      </w:r>
+      <w:proofErr w:type="gramStart"/>
+      <w:r>
+        <w:rPr>
+          <w:b/>
+          <w:bCs/>
+          <w:color w:val="FF0000"/>
+        </w:rPr>
+        <w:t>TASTE</w:t>
       </w:r>
       <w:r>
         <w:rPr>
@@ -962,6 +1038,7 @@
         </w:rPr>
         <w:t>;</w:t>
       </w:r>
+      <w:proofErr w:type="gramEnd"/>
     </w:p>
     <w:p>
       <w:pPr>
@@ -1004,7 +1081,16 @@
           <w:bCs/>
           <w:color w:val="FF0000"/>
         </w:rPr>
-        <w:t>CAT PISS TASTE</w:t>
+        <w:t xml:space="preserve">CHERRY CANDY </w:t>
+      </w:r>
+      <w:proofErr w:type="gramStart"/>
+      <w:r>
+        <w:rPr>
+          <w:b/>
+          <w:bCs/>
+          <w:color w:val="FF0000"/>
+        </w:rPr>
+        <w:t>TASTE</w:t>
       </w:r>
       <w:r>
         <w:rPr>
@@ -1013,6 +1099,7 @@
         </w:rPr>
         <w:t>;</w:t>
       </w:r>
+      <w:proofErr w:type="gramEnd"/>
     </w:p>
     <w:p>
       <w:pPr>
@@ -1055,7 +1142,16 @@
           <w:bCs/>
           <w:color w:val="FF0000"/>
         </w:rPr>
-        <w:t>CAT URINE TASTE</w:t>
+        <w:t xml:space="preserve">CHERRY COKE </w:t>
+      </w:r>
+      <w:proofErr w:type="gramStart"/>
+      <w:r>
+        <w:rPr>
+          <w:b/>
+          <w:bCs/>
+          <w:color w:val="FF0000"/>
+        </w:rPr>
+        <w:t>TASTE</w:t>
       </w:r>
       <w:r>
         <w:rPr>
@@ -1064,6 +1160,7 @@
         </w:rPr>
         <w:t>;</w:t>
       </w:r>
+      <w:proofErr w:type="gramEnd"/>
     </w:p>
     <w:p>
       <w:pPr>
@@ -1106,7 +1203,16 @@
           <w:bCs/>
           <w:color w:val="FF0000"/>
         </w:rPr>
-        <w:t>CHERRY CANDY TASTE</w:t>
+        <w:t xml:space="preserve">CHERRY FLAVOR </w:t>
+      </w:r>
+      <w:proofErr w:type="gramStart"/>
+      <w:r>
+        <w:rPr>
+          <w:b/>
+          <w:bCs/>
+          <w:color w:val="FF0000"/>
+        </w:rPr>
+        <w:t>TASTE</w:t>
       </w:r>
       <w:r>
         <w:rPr>
@@ -1115,6 +1221,7 @@
         </w:rPr>
         <w:t>;</w:t>
       </w:r>
+      <w:proofErr w:type="gramEnd"/>
     </w:p>
     <w:p>
       <w:pPr>
@@ -1157,7 +1264,16 @@
           <w:bCs/>
           <w:color w:val="FF0000"/>
         </w:rPr>
-        <w:t>CHERRY COKE TASTE</w:t>
+        <w:t xml:space="preserve">COFFEE </w:t>
+      </w:r>
+      <w:proofErr w:type="gramStart"/>
+      <w:r>
+        <w:rPr>
+          <w:b/>
+          <w:bCs/>
+          <w:color w:val="FF0000"/>
+        </w:rPr>
+        <w:t>TASTE</w:t>
       </w:r>
       <w:r>
         <w:rPr>
@@ -1166,6 +1282,7 @@
         </w:rPr>
         <w:t>;</w:t>
       </w:r>
+      <w:proofErr w:type="gramEnd"/>
     </w:p>
     <w:p>
       <w:pPr>
@@ -1208,7 +1325,16 @@
           <w:bCs/>
           <w:color w:val="FF0000"/>
         </w:rPr>
-        <w:t>CHERRY FLAVOR TASTE</w:t>
+        <w:t xml:space="preserve">COMPOST </w:t>
+      </w:r>
+      <w:proofErr w:type="gramStart"/>
+      <w:r>
+        <w:rPr>
+          <w:b/>
+          <w:bCs/>
+          <w:color w:val="FF0000"/>
+        </w:rPr>
+        <w:t>TASTE</w:t>
       </w:r>
       <w:r>
         <w:rPr>
@@ -1217,6 +1343,7 @@
         </w:rPr>
         <w:t>;</w:t>
       </w:r>
+      <w:proofErr w:type="gramEnd"/>
     </w:p>
     <w:p>
       <w:pPr>
@@ -1259,7 +1386,25 @@
           <w:bCs/>
           <w:color w:val="FF0000"/>
         </w:rPr>
-        <w:t>COFFEE TASTE</w:t>
+        <w:t xml:space="preserve">COTTON CANDY </w:t>
+      </w:r>
+      <w:proofErr w:type="gramStart"/>
+      <w:r>
+        <w:rPr>
+          <w:b/>
+          <w:bCs/>
+          <w:color w:val="FF0000"/>
+        </w:rPr>
+        <w:t>JELLY BEAN</w:t>
+      </w:r>
+      <w:proofErr w:type="gramEnd"/>
+      <w:r>
+        <w:rPr>
+          <w:b/>
+          <w:bCs/>
+          <w:color w:val="FF0000"/>
+        </w:rPr>
+        <w:t xml:space="preserve"> TASTE</w:t>
       </w:r>
       <w:r>
         <w:rPr>
@@ -1310,7 +1455,16 @@
           <w:bCs/>
           <w:color w:val="FF0000"/>
         </w:rPr>
-        <w:t>COTTON CANDY JELLY BEAN TASTE</w:t>
+        <w:t xml:space="preserve">COTTON CANDY </w:t>
+      </w:r>
+      <w:proofErr w:type="gramStart"/>
+      <w:r>
+        <w:rPr>
+          <w:b/>
+          <w:bCs/>
+          <w:color w:val="FF0000"/>
+        </w:rPr>
+        <w:t>TASTE</w:t>
       </w:r>
       <w:r>
         <w:rPr>
@@ -1319,6 +1473,7 @@
         </w:rPr>
         <w:t>;</w:t>
       </w:r>
+      <w:proofErr w:type="gramEnd"/>
     </w:p>
     <w:p>
       <w:pPr>
@@ -1361,7 +1516,16 @@
           <w:bCs/>
           <w:color w:val="FF0000"/>
         </w:rPr>
-        <w:t>COTTON CANDY TASTE</w:t>
+        <w:t xml:space="preserve">DEAD BODY </w:t>
+      </w:r>
+      <w:proofErr w:type="gramStart"/>
+      <w:r>
+        <w:rPr>
+          <w:b/>
+          <w:bCs/>
+          <w:color w:val="FF0000"/>
+        </w:rPr>
+        <w:t>TASTE</w:t>
       </w:r>
       <w:r>
         <w:rPr>
@@ -1370,6 +1534,7 @@
         </w:rPr>
         <w:t>;</w:t>
       </w:r>
+      <w:proofErr w:type="gramEnd"/>
     </w:p>
     <w:p>
       <w:pPr>
@@ -1412,7 +1577,16 @@
           <w:bCs/>
           <w:color w:val="FF0000"/>
         </w:rPr>
-        <w:t>DEAD BODY TASTE</w:t>
+        <w:t xml:space="preserve">DOG POOP </w:t>
+      </w:r>
+      <w:proofErr w:type="gramStart"/>
+      <w:r>
+        <w:rPr>
+          <w:b/>
+          <w:bCs/>
+          <w:color w:val="FF0000"/>
+        </w:rPr>
+        <w:t>TASTE</w:t>
       </w:r>
       <w:r>
         <w:rPr>
@@ -1421,6 +1595,7 @@
         </w:rPr>
         <w:t>;</w:t>
       </w:r>
+      <w:proofErr w:type="gramEnd"/>
     </w:p>
     <w:p>
       <w:pPr>
@@ -1463,15 +1638,16 @@
           <w:bCs/>
           <w:color w:val="FF0000"/>
         </w:rPr>
-        <w:t xml:space="preserve">DOG </w:t>
-      </w:r>
-      <w:r>
-        <w:rPr>
-          <w:b/>
-          <w:bCs/>
-          <w:color w:val="FF0000"/>
-        </w:rPr>
-        <w:t>POOP TASTE</w:t>
+        <w:t xml:space="preserve">FISH </w:t>
+      </w:r>
+      <w:proofErr w:type="gramStart"/>
+      <w:r>
+        <w:rPr>
+          <w:b/>
+          <w:bCs/>
+          <w:color w:val="FF0000"/>
+        </w:rPr>
+        <w:t>TASTE</w:t>
       </w:r>
       <w:r>
         <w:rPr>
@@ -1480,6 +1656,7 @@
         </w:rPr>
         <w:t>;</w:t>
       </w:r>
+      <w:proofErr w:type="gramEnd"/>
     </w:p>
     <w:p>
       <w:pPr>
@@ -1523,7 +1700,16 @@
           <w:bCs/>
           <w:color w:val="FF0000"/>
         </w:rPr>
-        <w:t>FISH TASTE</w:t>
+        <w:t xml:space="preserve">FLESH </w:t>
+      </w:r>
+      <w:proofErr w:type="gramStart"/>
+      <w:r>
+        <w:rPr>
+          <w:b/>
+          <w:bCs/>
+          <w:color w:val="FF0000"/>
+        </w:rPr>
+        <w:t>TASTE</w:t>
       </w:r>
       <w:r>
         <w:rPr>
@@ -1532,6 +1718,7 @@
         </w:rPr>
         <w:t>;</w:t>
       </w:r>
+      <w:proofErr w:type="gramEnd"/>
     </w:p>
     <w:p>
       <w:pPr>
@@ -1574,7 +1761,16 @@
           <w:bCs/>
           <w:color w:val="FF0000"/>
         </w:rPr>
-        <w:t>FLESH TASTE</w:t>
+        <w:t xml:space="preserve">HADDOCK </w:t>
+      </w:r>
+      <w:proofErr w:type="gramStart"/>
+      <w:r>
+        <w:rPr>
+          <w:b/>
+          <w:bCs/>
+          <w:color w:val="FF0000"/>
+        </w:rPr>
+        <w:t>TASTE</w:t>
       </w:r>
       <w:r>
         <w:rPr>
@@ -1583,6 +1779,7 @@
         </w:rPr>
         <w:t>;</w:t>
       </w:r>
+      <w:proofErr w:type="gramEnd"/>
     </w:p>
     <w:p>
       <w:pPr>
@@ -1625,7 +1822,16 @@
           <w:bCs/>
           <w:color w:val="FF0000"/>
         </w:rPr>
-        <w:t>HADDOCK TASTE</w:t>
+        <w:t xml:space="preserve">HAMBURGER </w:t>
+      </w:r>
+      <w:proofErr w:type="gramStart"/>
+      <w:r>
+        <w:rPr>
+          <w:b/>
+          <w:bCs/>
+          <w:color w:val="FF0000"/>
+        </w:rPr>
+        <w:t>TASTE</w:t>
       </w:r>
       <w:r>
         <w:rPr>
@@ -1634,6 +1840,7 @@
         </w:rPr>
         <w:t>;</w:t>
       </w:r>
+      <w:proofErr w:type="gramEnd"/>
     </w:p>
     <w:p>
       <w:pPr>
@@ -1676,7 +1883,16 @@
           <w:bCs/>
           <w:color w:val="FF0000"/>
         </w:rPr>
-        <w:t>HAMBURGER TASTE</w:t>
+        <w:t xml:space="preserve">HOT DOG </w:t>
+      </w:r>
+      <w:proofErr w:type="gramStart"/>
+      <w:r>
+        <w:rPr>
+          <w:b/>
+          <w:bCs/>
+          <w:color w:val="FF0000"/>
+        </w:rPr>
+        <w:t>TASTE</w:t>
       </w:r>
       <w:r>
         <w:rPr>
@@ -1685,6 +1901,7 @@
         </w:rPr>
         <w:t>;</w:t>
       </w:r>
+      <w:proofErr w:type="gramEnd"/>
     </w:p>
     <w:p>
       <w:pPr>
@@ -1727,7 +1944,16 @@
           <w:bCs/>
           <w:color w:val="FF0000"/>
         </w:rPr>
-        <w:t>HOT DOG TASTE</w:t>
+        <w:t xml:space="preserve">HUMAN POOP </w:t>
+      </w:r>
+      <w:proofErr w:type="gramStart"/>
+      <w:r>
+        <w:rPr>
+          <w:b/>
+          <w:bCs/>
+          <w:color w:val="FF0000"/>
+        </w:rPr>
+        <w:t>TASTE</w:t>
       </w:r>
       <w:r>
         <w:rPr>
@@ -1736,6 +1962,7 @@
         </w:rPr>
         <w:t>;</w:t>
       </w:r>
+      <w:proofErr w:type="gramEnd"/>
     </w:p>
     <w:p>
       <w:pPr>
@@ -1778,15 +2005,16 @@
           <w:bCs/>
           <w:color w:val="FF0000"/>
         </w:rPr>
-        <w:t xml:space="preserve">HUMAN </w:t>
-      </w:r>
-      <w:r>
-        <w:rPr>
-          <w:b/>
-          <w:bCs/>
-          <w:color w:val="FF0000"/>
-        </w:rPr>
-        <w:t>POOP TASTE</w:t>
+        <w:t xml:space="preserve">LIME YOGURT </w:t>
+      </w:r>
+      <w:proofErr w:type="gramStart"/>
+      <w:r>
+        <w:rPr>
+          <w:b/>
+          <w:bCs/>
+          <w:color w:val="FF0000"/>
+        </w:rPr>
+        <w:t>TASTE</w:t>
       </w:r>
       <w:r>
         <w:rPr>
@@ -1795,6 +2023,7 @@
         </w:rPr>
         <w:t>;</w:t>
       </w:r>
+      <w:proofErr w:type="gramEnd"/>
     </w:p>
     <w:p>
       <w:pPr>
@@ -1837,7 +2066,24 @@
           <w:bCs/>
           <w:color w:val="FF0000"/>
         </w:rPr>
-        <w:t>LIME YOGURT TASTE</w:t>
+        <w:t>MOUNTAIN BERRY</w:t>
+      </w:r>
+      <w:r>
+        <w:rPr>
+          <w:b/>
+          <w:bCs/>
+          <w:color w:val="FF0000"/>
+        </w:rPr>
+        <w:t xml:space="preserve"> YOGURT </w:t>
+      </w:r>
+      <w:proofErr w:type="gramStart"/>
+      <w:r>
+        <w:rPr>
+          <w:b/>
+          <w:bCs/>
+          <w:color w:val="FF0000"/>
+        </w:rPr>
+        <w:t>TASTE</w:t>
       </w:r>
       <w:r>
         <w:rPr>
@@ -1846,6 +2092,7 @@
         </w:rPr>
         <w:t>;</w:t>
       </w:r>
+      <w:proofErr w:type="gramEnd"/>
     </w:p>
     <w:p>
       <w:pPr>
@@ -1888,7 +2135,16 @@
           <w:bCs/>
           <w:color w:val="FF0000"/>
         </w:rPr>
-        <w:t>MOUNTAINBERRY YOGURT TASTE</w:t>
+        <w:t xml:space="preserve">OIL </w:t>
+      </w:r>
+      <w:proofErr w:type="gramStart"/>
+      <w:r>
+        <w:rPr>
+          <w:b/>
+          <w:bCs/>
+          <w:color w:val="FF0000"/>
+        </w:rPr>
+        <w:t>TASTE</w:t>
       </w:r>
       <w:r>
         <w:rPr>
@@ -1897,6 +2153,7 @@
         </w:rPr>
         <w:t>;</w:t>
       </w:r>
+      <w:proofErr w:type="gramEnd"/>
     </w:p>
     <w:p>
       <w:pPr>
@@ -1939,7 +2196,16 @@
           <w:bCs/>
           <w:color w:val="FF0000"/>
         </w:rPr>
-        <w:t>OIL TASTE</w:t>
+        <w:t xml:space="preserve">PISS </w:t>
+      </w:r>
+      <w:proofErr w:type="gramStart"/>
+      <w:r>
+        <w:rPr>
+          <w:b/>
+          <w:bCs/>
+          <w:color w:val="FF0000"/>
+        </w:rPr>
+        <w:t>TASTE</w:t>
       </w:r>
       <w:r>
         <w:rPr>
@@ -1948,6 +2214,7 @@
         </w:rPr>
         <w:t>;</w:t>
       </w:r>
+      <w:proofErr w:type="gramEnd"/>
     </w:p>
     <w:p>
       <w:pPr>
@@ -1990,7 +2257,16 @@
           <w:bCs/>
           <w:color w:val="FF0000"/>
         </w:rPr>
-        <w:t>PISS TASTE</w:t>
+        <w:t xml:space="preserve">POOP </w:t>
+      </w:r>
+      <w:proofErr w:type="gramStart"/>
+      <w:r>
+        <w:rPr>
+          <w:b/>
+          <w:bCs/>
+          <w:color w:val="FF0000"/>
+        </w:rPr>
+        <w:t>TASTE</w:t>
       </w:r>
       <w:r>
         <w:rPr>
@@ -1999,6 +2275,7 @@
         </w:rPr>
         <w:t>;</w:t>
       </w:r>
+      <w:proofErr w:type="gramEnd"/>
     </w:p>
     <w:p>
       <w:pPr>
@@ -2041,7 +2318,16 @@
           <w:bCs/>
           <w:color w:val="FF0000"/>
         </w:rPr>
-        <w:t>POOP TASTE</w:t>
+        <w:t xml:space="preserve">POPCORN </w:t>
+      </w:r>
+      <w:proofErr w:type="gramStart"/>
+      <w:r>
+        <w:rPr>
+          <w:b/>
+          <w:bCs/>
+          <w:color w:val="FF0000"/>
+        </w:rPr>
+        <w:t>TASTE</w:t>
       </w:r>
       <w:r>
         <w:rPr>
@@ -2050,6 +2336,7 @@
         </w:rPr>
         <w:t>;</w:t>
       </w:r>
+      <w:proofErr w:type="gramEnd"/>
     </w:p>
     <w:p>
       <w:pPr>
@@ -2092,7 +2379,16 @@
           <w:bCs/>
           <w:color w:val="FF0000"/>
         </w:rPr>
-        <w:t>POPCORN TASTE</w:t>
+        <w:t xml:space="preserve">PULLED PORK </w:t>
+      </w:r>
+      <w:proofErr w:type="gramStart"/>
+      <w:r>
+        <w:rPr>
+          <w:b/>
+          <w:bCs/>
+          <w:color w:val="FF0000"/>
+        </w:rPr>
+        <w:t>TASTE</w:t>
       </w:r>
       <w:r>
         <w:rPr>
@@ -2101,6 +2397,7 @@
         </w:rPr>
         <w:t>;</w:t>
       </w:r>
+      <w:proofErr w:type="gramEnd"/>
     </w:p>
     <w:p>
       <w:pPr>
@@ -2143,7 +2440,16 @@
           <w:bCs/>
           <w:color w:val="FF0000"/>
         </w:rPr>
-        <w:t>PULLED PORK TASTE</w:t>
+        <w:t xml:space="preserve">RYE BREAD </w:t>
+      </w:r>
+      <w:proofErr w:type="gramStart"/>
+      <w:r>
+        <w:rPr>
+          <w:b/>
+          <w:bCs/>
+          <w:color w:val="FF0000"/>
+        </w:rPr>
+        <w:t>TASTE</w:t>
       </w:r>
       <w:r>
         <w:rPr>
@@ -2152,6 +2458,7 @@
         </w:rPr>
         <w:t>;</w:t>
       </w:r>
+      <w:proofErr w:type="gramEnd"/>
     </w:p>
     <w:p>
       <w:pPr>
@@ -2194,7 +2501,16 @@
           <w:bCs/>
           <w:color w:val="FF0000"/>
         </w:rPr>
-        <w:t>RYE BREAD TASTE</w:t>
+        <w:t xml:space="preserve">SMOKED SALMON </w:t>
+      </w:r>
+      <w:proofErr w:type="gramStart"/>
+      <w:r>
+        <w:rPr>
+          <w:b/>
+          <w:bCs/>
+          <w:color w:val="FF0000"/>
+        </w:rPr>
+        <w:t>TASTE</w:t>
       </w:r>
       <w:r>
         <w:rPr>
@@ -2203,6 +2519,7 @@
         </w:rPr>
         <w:t>;</w:t>
       </w:r>
+      <w:proofErr w:type="gramEnd"/>
     </w:p>
     <w:p>
       <w:pPr>
@@ -2245,7 +2562,16 @@
           <w:bCs/>
           <w:color w:val="FF0000"/>
         </w:rPr>
-        <w:t>SALTY TASTE</w:t>
+        <w:t xml:space="preserve">SPERM </w:t>
+      </w:r>
+      <w:proofErr w:type="gramStart"/>
+      <w:r>
+        <w:rPr>
+          <w:b/>
+          <w:bCs/>
+          <w:color w:val="FF0000"/>
+        </w:rPr>
+        <w:t>TASTE</w:t>
       </w:r>
       <w:r>
         <w:rPr>
@@ -2254,6 +2580,7 @@
         </w:rPr>
         <w:t>;</w:t>
       </w:r>
+      <w:proofErr w:type="gramEnd"/>
     </w:p>
     <w:p>
       <w:pPr>
@@ -2296,7 +2623,16 @@
           <w:bCs/>
           <w:color w:val="FF0000"/>
         </w:rPr>
-        <w:t>SMOKED SALMON TASTE</w:t>
+        <w:t xml:space="preserve">STRAWBERRY YOGURT </w:t>
+      </w:r>
+      <w:proofErr w:type="gramStart"/>
+      <w:r>
+        <w:rPr>
+          <w:b/>
+          <w:bCs/>
+          <w:color w:val="FF0000"/>
+        </w:rPr>
+        <w:t>TASTE</w:t>
       </w:r>
       <w:r>
         <w:rPr>
@@ -2305,6 +2641,7 @@
         </w:rPr>
         <w:t>;</w:t>
       </w:r>
+      <w:proofErr w:type="gramEnd"/>
     </w:p>
     <w:p>
       <w:pPr>
@@ -2347,7 +2684,16 @@
           <w:bCs/>
           <w:color w:val="FF0000"/>
         </w:rPr>
-        <w:t>SMOKEY TASTE</w:t>
+        <w:t xml:space="preserve">TUNA </w:t>
+      </w:r>
+      <w:proofErr w:type="gramStart"/>
+      <w:r>
+        <w:rPr>
+          <w:b/>
+          <w:bCs/>
+          <w:color w:val="FF0000"/>
+        </w:rPr>
+        <w:t>TASTE</w:t>
       </w:r>
       <w:r>
         <w:rPr>
@@ -2356,6 +2702,7 @@
         </w:rPr>
         <w:t>;</w:t>
       </w:r>
+      <w:proofErr w:type="gramEnd"/>
     </w:p>
     <w:p>
       <w:pPr>
@@ -2398,7 +2745,16 @@
           <w:bCs/>
           <w:color w:val="FF0000"/>
         </w:rPr>
-        <w:t>SPERM TASTE</w:t>
+        <w:t xml:space="preserve">URINE </w:t>
+      </w:r>
+      <w:proofErr w:type="gramStart"/>
+      <w:r>
+        <w:rPr>
+          <w:b/>
+          <w:bCs/>
+          <w:color w:val="FF0000"/>
+        </w:rPr>
+        <w:t>TASTE</w:t>
       </w:r>
       <w:r>
         <w:rPr>
@@ -2407,6 +2763,7 @@
         </w:rPr>
         <w:t>;</w:t>
       </w:r>
+      <w:proofErr w:type="gramEnd"/>
     </w:p>
     <w:p>
       <w:pPr>
@@ -2449,7 +2806,16 @@
           <w:bCs/>
           <w:color w:val="FF0000"/>
         </w:rPr>
-        <w:t>STRAWBERRY YOGURT TASTE</w:t>
+        <w:t xml:space="preserve">VAGINA </w:t>
+      </w:r>
+      <w:proofErr w:type="gramStart"/>
+      <w:r>
+        <w:rPr>
+          <w:b/>
+          <w:bCs/>
+          <w:color w:val="FF0000"/>
+        </w:rPr>
+        <w:t>TASTE</w:t>
       </w:r>
       <w:r>
         <w:rPr>
@@ -2458,6 +2824,7 @@
         </w:rPr>
         <w:t>;</w:t>
       </w:r>
+      <w:proofErr w:type="gramEnd"/>
     </w:p>
     <w:p>
       <w:pPr>
@@ -2500,7 +2867,16 @@
           <w:bCs/>
           <w:color w:val="FF0000"/>
         </w:rPr>
-        <w:t>SWEET TASTE</w:t>
+        <w:t xml:space="preserve">VANILLA YOGURT </w:t>
+      </w:r>
+      <w:proofErr w:type="gramStart"/>
+      <w:r>
+        <w:rPr>
+          <w:b/>
+          <w:bCs/>
+          <w:color w:val="FF0000"/>
+        </w:rPr>
+        <w:t>TASTE</w:t>
       </w:r>
       <w:r>
         <w:rPr>
@@ -2509,211 +2885,7 @@
         </w:rPr>
         <w:t>;</w:t>
       </w:r>
-    </w:p>
-    <w:p>
-      <w:pPr>
-        <w:ind w:left="360"/>
-        <w:jc w:val="both"/>
-        <w:rPr>
-          <w:b/>
-          <w:bCs/>
-        </w:rPr>
-      </w:pPr>
-      <w:r>
-        <w:tab/>
-      </w:r>
-      <w:r>
-        <w:rPr>
-          <w:u w:val="single"/>
-        </w:rPr>
-        <w:t>PREVENTION SECURITY SYSTEM</w:t>
-      </w:r>
-      <w:r>
-        <w:rPr>
-          <w:u w:val="single"/>
-        </w:rPr>
-        <w:t>:</w:t>
-      </w:r>
-      <w:r>
-        <w:t xml:space="preserve"> </w:t>
-      </w:r>
-      <w:r>
-        <w:rPr>
-          <w:b/>
-          <w:bCs/>
-          <w:color w:val="FF0000"/>
-        </w:rPr>
-        <w:t xml:space="preserve">ANY </w:t>
-      </w:r>
-      <w:r>
-        <w:rPr>
-          <w:b/>
-          <w:bCs/>
-          <w:color w:val="FF0000"/>
-        </w:rPr>
-        <w:t>TUNA TASTE</w:t>
-      </w:r>
-      <w:r>
-        <w:rPr>
-          <w:b/>
-          <w:bCs/>
-        </w:rPr>
-        <w:t>;</w:t>
-      </w:r>
-    </w:p>
-    <w:p>
-      <w:pPr>
-        <w:ind w:left="360"/>
-        <w:jc w:val="both"/>
-        <w:rPr>
-          <w:b/>
-          <w:bCs/>
-        </w:rPr>
-      </w:pPr>
-      <w:r>
-        <w:tab/>
-      </w:r>
-      <w:r>
-        <w:rPr>
-          <w:u w:val="single"/>
-        </w:rPr>
-        <w:t>PREVENTION SECURITY SYSTEM</w:t>
-      </w:r>
-      <w:r>
-        <w:rPr>
-          <w:u w:val="single"/>
-        </w:rPr>
-        <w:t>:</w:t>
-      </w:r>
-      <w:r>
-        <w:t xml:space="preserve"> </w:t>
-      </w:r>
-      <w:r>
-        <w:rPr>
-          <w:b/>
-          <w:bCs/>
-          <w:color w:val="FF0000"/>
-        </w:rPr>
-        <w:t xml:space="preserve">ANY </w:t>
-      </w:r>
-      <w:r>
-        <w:rPr>
-          <w:b/>
-          <w:bCs/>
-          <w:color w:val="FF0000"/>
-        </w:rPr>
-        <w:t>URINE TASTE</w:t>
-      </w:r>
-      <w:r>
-        <w:rPr>
-          <w:b/>
-          <w:bCs/>
-        </w:rPr>
-        <w:t>;</w:t>
-      </w:r>
-    </w:p>
-    <w:p>
-      <w:pPr>
-        <w:ind w:left="360"/>
-        <w:jc w:val="both"/>
-        <w:rPr>
-          <w:b/>
-          <w:bCs/>
-        </w:rPr>
-      </w:pPr>
-      <w:r>
-        <w:lastRenderedPageBreak/>
-        <w:tab/>
-      </w:r>
-      <w:r>
-        <w:rPr>
-          <w:u w:val="single"/>
-        </w:rPr>
-        <w:t>PREVENTION SECURITY SYSTEM</w:t>
-      </w:r>
-      <w:r>
-        <w:rPr>
-          <w:u w:val="single"/>
-        </w:rPr>
-        <w:t>:</w:t>
-      </w:r>
-      <w:r>
-        <w:t xml:space="preserve"> </w:t>
-      </w:r>
-      <w:r>
-        <w:rPr>
-          <w:b/>
-          <w:bCs/>
-          <w:color w:val="FF0000"/>
-        </w:rPr>
-        <w:t xml:space="preserve">ANY </w:t>
-      </w:r>
-      <w:r>
-        <w:rPr>
-          <w:b/>
-          <w:bCs/>
-          <w:color w:val="FF0000"/>
-        </w:rPr>
-        <w:t>VAGINA TASTE</w:t>
-      </w:r>
-      <w:r>
-        <w:rPr>
-          <w:b/>
-          <w:bCs/>
-        </w:rPr>
-        <w:t>;</w:t>
-      </w:r>
-    </w:p>
-    <w:p>
-      <w:pPr>
-        <w:ind w:left="360"/>
-        <w:jc w:val="both"/>
-        <w:rPr>
-          <w:b/>
-          <w:bCs/>
-        </w:rPr>
-      </w:pPr>
-      <w:r>
-        <w:tab/>
-      </w:r>
-      <w:r>
-        <w:rPr>
-          <w:u w:val="single"/>
-        </w:rPr>
-        <w:t>PREVENTION SECURITY SYSTEM</w:t>
-      </w:r>
-      <w:r>
-        <w:rPr>
-          <w:u w:val="single"/>
-        </w:rPr>
-        <w:t>:</w:t>
-      </w:r>
-      <w:r>
-        <w:t xml:space="preserve"> </w:t>
-      </w:r>
-      <w:r>
-        <w:rPr>
-          <w:b/>
-          <w:bCs/>
-          <w:color w:val="FF0000"/>
-        </w:rPr>
-        <w:t xml:space="preserve">ANY </w:t>
-      </w:r>
-      <w:r>
-        <w:rPr>
-          <w:b/>
-          <w:bCs/>
-          <w:color w:val="FF0000"/>
-        </w:rPr>
-        <w:t>VANILLA YOGURT TASTE</w:t>
-      </w:r>
-      <w:r>
-        <w:rPr>
-          <w:b/>
-          <w:bCs/>
-        </w:rPr>
-        <w:t>;</w:t>
-      </w:r>
+      <w:proofErr w:type="gramEnd"/>
     </w:p>
     <w:p>
       <w:pPr>
@@ -2793,6 +2965,7 @@
         </w:rPr>
         <w:t xml:space="preserve">CRIME </w:t>
       </w:r>
+      <w:proofErr w:type="gramStart"/>
       <w:r>
         <w:rPr>
           <w:b/>
@@ -2809,6 +2982,7 @@
         </w:rPr>
         <w:t>;</w:t>
       </w:r>
+      <w:proofErr w:type="gramEnd"/>
     </w:p>
     <w:bookmarkEnd w:id="1"/>
     <w:p>
@@ -4135,6 +4309,7 @@
       </w:rPr>
       <w:t xml:space="preserve"> </w:t>
     </w:r>
+    <w:proofErr w:type="gramStart"/>
     <w:r>
       <w:rPr>
         <w:b/>
@@ -4160,7 +4335,16 @@
         <w:color w:val="000000" w:themeColor="text1"/>
         <w:sz w:val="18"/>
       </w:rPr>
-      <w:t xml:space="preserve">           Company </w:t>
+      <w:t xml:space="preserve">  </w:t>
+    </w:r>
+    <w:proofErr w:type="gramEnd"/>
+    <w:r>
+      <w:rPr>
+        <w:i/>
+        <w:color w:val="000000" w:themeColor="text1"/>
+        <w:sz w:val="18"/>
+      </w:rPr>
+      <w:t xml:space="preserve">         Company </w:t>
     </w:r>
     <w:r>
       <w:rPr>

</xml_diff>